<commit_message>
added student names in the filenames of
</commit_message>
<xml_diff>
--- a/api/dev_templates/LetterHead.docx
+++ b/api/dev_templates/LetterHead.docx
@@ -31,16 +31,7 @@
           <w:sz w:val="28"/>
           <w:szCs w:val="28"/>
         </w:rPr>
-        <w:t>{</w:t>
-      </w:r>
-      <w:proofErr w:type="spellStart"/>
-      <w:r>
-        <w:rPr>
-          <w:rFonts w:ascii="Times New Roman" w:hAnsi="Times New Roman" w:cs="Times New Roman"/>
-          <w:sz w:val="28"/>
-          <w:szCs w:val="28"/>
-        </w:rPr>
-        <w:t>ref</w:t>
+        <w:t>{ref</w:t>
       </w:r>
       <w:r>
         <w:rPr>
@@ -56,16 +47,7 @@
           <w:sz w:val="28"/>
           <w:szCs w:val="28"/>
         </w:rPr>
-        <w:t>d</w:t>
-      </w:r>
-      <w:proofErr w:type="spellEnd"/>
-      <w:r>
-        <w:rPr>
-          <w:rFonts w:ascii="Times New Roman" w:hAnsi="Times New Roman" w:cs="Times New Roman"/>
-          <w:sz w:val="28"/>
-          <w:szCs w:val="28"/>
-        </w:rPr>
-        <w:t>}</w:t>
+        <w:t>d}</w:t>
       </w:r>
     </w:p>
     <w:p>
@@ -100,7 +82,6 @@
         </w:rPr>
         <w:t>{</w:t>
       </w:r>
-      <w:proofErr w:type="spellStart"/>
       <w:r>
         <w:rPr>
           <w:rFonts w:ascii="Times New Roman" w:hAnsi="Times New Roman" w:cs="Times New Roman"/>
@@ -109,7 +90,6 @@
         </w:rPr>
         <w:t>currentDate</w:t>
       </w:r>
-      <w:proofErr w:type="spellEnd"/>
       <w:r>
         <w:rPr>
           <w:rFonts w:ascii="Times New Roman" w:hAnsi="Times New Roman" w:cs="Times New Roman"/>
@@ -367,7 +347,6 @@
         </w:rPr>
         <w:t>{</w:t>
       </w:r>
-      <w:proofErr w:type="spellStart"/>
       <w:r>
         <w:rPr>
           <w:rFonts w:ascii="Arial" w:hAnsi="Arial" w:cs="Arial"/>
@@ -377,7 +356,6 @@
         </w:rPr>
         <w:t>student_name</w:t>
       </w:r>
-      <w:proofErr w:type="spellEnd"/>
       <w:r>
         <w:rPr>
           <w:rFonts w:ascii="Arial" w:hAnsi="Arial" w:cs="Arial"/>
@@ -571,17 +549,7 @@
           <w:szCs w:val="20"/>
         </w:rPr>
         <w:tab/>
-        <w:t>{</w:t>
-      </w:r>
-      <w:proofErr w:type="spellStart"/>
-      <w:r>
-        <w:rPr>
-          <w:rFonts w:ascii="Arial" w:hAnsi="Arial" w:cs="Arial"/>
-          <w:color w:val="0D0D0D" w:themeColor="text1" w:themeTint="F2"/>
-          <w:sz w:val="20"/>
-          <w:szCs w:val="20"/>
-        </w:rPr>
-        <w:t>college</w:t>
+        <w:t>{college</w:t>
       </w:r>
       <w:r>
         <w:rPr>
@@ -601,7 +569,6 @@
         </w:rPr>
         <w:t>name</w:t>
       </w:r>
-      <w:proofErr w:type="spellEnd"/>
       <w:r>
         <w:rPr>
           <w:rFonts w:ascii="Arial" w:hAnsi="Arial" w:cs="Arial"/>
@@ -751,9 +718,8 @@
           <w:szCs w:val="28"/>
           <w:u w:val="single"/>
         </w:rPr>
-        <w:t>We are pleased to inform you that you have been admitted to the {</w:t>
+        <w:t xml:space="preserve">We are pleased to inform you that you have </w:t>
       </w:r>
-      <w:proofErr w:type="spellStart"/>
       <w:r>
         <w:rPr>
           <w:rFonts w:ascii="Times New Roman" w:hAnsi="Times New Roman" w:cs="Times New Roman"/>
@@ -763,9 +729,8 @@
           <w:szCs w:val="28"/>
           <w:u w:val="single"/>
         </w:rPr>
-        <w:t>college_name</w:t>
+        <w:t xml:space="preserve">completed this course/internship program, in our </w:t>
       </w:r>
-      <w:proofErr w:type="spellEnd"/>
       <w:r>
         <w:rPr>
           <w:rFonts w:ascii="Times New Roman" w:hAnsi="Times New Roman" w:cs="Times New Roman"/>
@@ -775,7 +740,18 @@
           <w:szCs w:val="28"/>
           <w:u w:val="single"/>
         </w:rPr>
-        <w:t>} for the {course} program.</w:t>
+        <w:t xml:space="preserve"> </w:t>
+      </w:r>
+      <w:r>
+        <w:rPr>
+          <w:rFonts w:ascii="Times New Roman" w:hAnsi="Times New Roman" w:cs="Times New Roman"/>
+          <w:b/>
+          <w:bCs/>
+          <w:sz w:val="28"/>
+          <w:szCs w:val="28"/>
+          <w:u w:val="single"/>
+        </w:rPr>
+        <w:t>org</w:t>
       </w:r>
     </w:p>
     <w:p>
@@ -810,31 +786,7 @@
           <w:szCs w:val="28"/>
           <w:u w:val="single"/>
         </w:rPr>
-        <w:t>Date of admission: {</w:t>
-      </w:r>
-      <w:proofErr w:type="spellStart"/>
-      <w:r>
-        <w:rPr>
-          <w:rFonts w:ascii="Times New Roman" w:hAnsi="Times New Roman" w:cs="Times New Roman"/>
-          <w:b/>
-          <w:bCs/>
-          <w:sz w:val="28"/>
-          <w:szCs w:val="28"/>
-          <w:u w:val="single"/>
-        </w:rPr>
-        <w:t>admission_date</w:t>
-      </w:r>
-      <w:proofErr w:type="spellEnd"/>
-      <w:r>
-        <w:rPr>
-          <w:rFonts w:ascii="Times New Roman" w:hAnsi="Times New Roman" w:cs="Times New Roman"/>
-          <w:b/>
-          <w:bCs/>
-          <w:sz w:val="28"/>
-          <w:szCs w:val="28"/>
-          <w:u w:val="single"/>
-        </w:rPr>
-        <w:t>}</w:t>
+        <w:t>Date of admission: {admission_date}</w:t>
       </w:r>
     </w:p>
     <w:p>
@@ -857,31 +809,7 @@
           <w:szCs w:val="28"/>
           <w:u w:val="single"/>
         </w:rPr>
-        <w:t>Reference ID: {</w:t>
-      </w:r>
-      <w:proofErr w:type="spellStart"/>
-      <w:r>
-        <w:rPr>
-          <w:rFonts w:ascii="Times New Roman" w:hAnsi="Times New Roman" w:cs="Times New Roman"/>
-          <w:b/>
-          <w:bCs/>
-          <w:sz w:val="28"/>
-          <w:szCs w:val="28"/>
-          <w:u w:val="single"/>
-        </w:rPr>
-        <w:t>ref_id</w:t>
-      </w:r>
-      <w:proofErr w:type="spellEnd"/>
-      <w:r>
-        <w:rPr>
-          <w:rFonts w:ascii="Times New Roman" w:hAnsi="Times New Roman" w:cs="Times New Roman"/>
-          <w:b/>
-          <w:bCs/>
-          <w:sz w:val="28"/>
-          <w:szCs w:val="28"/>
-          <w:u w:val="single"/>
-        </w:rPr>
-        <w:t>}</w:t>
+        <w:t>Reference ID: {ref_id}</w:t>
       </w:r>
     </w:p>
     <w:p>
@@ -904,7 +832,29 @@
           <w:szCs w:val="28"/>
           <w:u w:val="single"/>
         </w:rPr>
-        <w:t>Thank you for choosing our institution.</w:t>
+        <w:t xml:space="preserve">Thank you for choosing our </w:t>
+      </w:r>
+      <w:r>
+        <w:rPr>
+          <w:rFonts w:ascii="Times New Roman" w:hAnsi="Times New Roman" w:cs="Times New Roman"/>
+          <w:b/>
+          <w:bCs/>
+          <w:sz w:val="28"/>
+          <w:szCs w:val="28"/>
+          <w:u w:val="single"/>
+        </w:rPr>
+        <w:t>organization</w:t>
+      </w:r>
+      <w:r>
+        <w:rPr>
+          <w:rFonts w:ascii="Times New Roman" w:hAnsi="Times New Roman" w:cs="Times New Roman"/>
+          <w:b/>
+          <w:bCs/>
+          <w:sz w:val="28"/>
+          <w:szCs w:val="28"/>
+          <w:u w:val="single"/>
+        </w:rPr>
+        <w:t>.</w:t>
       </w:r>
     </w:p>
     <w:p>
@@ -983,35 +933,18 @@
                                 <w:bCs/>
                               </w:rPr>
                             </w:pPr>
-                            <w:r>
-                              <w:fldChar w:fldCharType="begin"/>
-                            </w:r>
-                            <w:r>
-                              <w:instrText xml:space="preserve"> HYPERLINK "mailto:helpline@hometute.com" </w:instrText>
-                            </w:r>
-                            <w:r>
-                              <w:fldChar w:fldCharType="separate"/>
-                            </w:r>
-                            <w:r>
-                              <w:rPr>
-                                <w:rStyle w:val="Hyperlink"/>
-                                <w:b/>
-                                <w:bCs/>
-                                <w:color w:val="auto"/>
-                                <w:u w:val="none"/>
-                              </w:rPr>
-                              <w:t>helpline@hometute.com</w:t>
-                            </w:r>
-                            <w:r>
-                              <w:rPr>
-                                <w:rStyle w:val="Hyperlink"/>
-                                <w:b/>
-                                <w:bCs/>
-                                <w:color w:val="auto"/>
-                                <w:u w:val="none"/>
-                              </w:rPr>
-                              <w:fldChar w:fldCharType="end"/>
-                            </w:r>
+                            <w:hyperlink r:id="rId11" w:history="1">
+                              <w:r>
+                                <w:rPr>
+                                  <w:rStyle w:val="Hyperlink"/>
+                                  <w:b/>
+                                  <w:bCs/>
+                                  <w:color w:val="auto"/>
+                                  <w:u w:val="none"/>
+                                </w:rPr>
+                                <w:t>helpline@hometute.com</w:t>
+                              </w:r>
+                            </w:hyperlink>
                             <w:r>
                               <w:rPr>
                                 <w:b/>
@@ -1108,35 +1041,18 @@
                           <w:bCs/>
                         </w:rPr>
                       </w:pPr>
-                      <w:r>
-                        <w:fldChar w:fldCharType="begin"/>
-                      </w:r>
-                      <w:r>
-                        <w:instrText xml:space="preserve"> HYPERLINK "mailto:helpline@hometute.com" </w:instrText>
-                      </w:r>
-                      <w:r>
-                        <w:fldChar w:fldCharType="separate"/>
-                      </w:r>
-                      <w:r>
-                        <w:rPr>
-                          <w:rStyle w:val="Hyperlink"/>
-                          <w:b/>
-                          <w:bCs/>
-                          <w:color w:val="auto"/>
-                          <w:u w:val="none"/>
-                        </w:rPr>
-                        <w:t>helpline@hometute.com</w:t>
-                      </w:r>
-                      <w:r>
-                        <w:rPr>
-                          <w:rStyle w:val="Hyperlink"/>
-                          <w:b/>
-                          <w:bCs/>
-                          <w:color w:val="auto"/>
-                          <w:u w:val="none"/>
-                        </w:rPr>
-                        <w:fldChar w:fldCharType="end"/>
-                      </w:r>
+                      <w:hyperlink r:id="rId12" w:history="1">
+                        <w:r>
+                          <w:rPr>
+                            <w:rStyle w:val="Hyperlink"/>
+                            <w:b/>
+                            <w:bCs/>
+                            <w:color w:val="auto"/>
+                            <w:u w:val="none"/>
+                          </w:rPr>
+                          <w:t>helpline@hometute.com</w:t>
+                        </w:r>
+                      </w:hyperlink>
                       <w:r>
                         <w:rPr>
                           <w:b/>
@@ -1229,7 +1145,6 @@
         </w:rPr>
         <w:t>“</w:t>
       </w:r>
-      <w:proofErr w:type="spellStart"/>
       <w:r>
         <w:rPr>
           <w:rFonts w:ascii="Times New Roman" w:hAnsi="Times New Roman" w:cs="Times New Roman"/>
@@ -1240,20 +1155,7 @@
           <w:sz w:val="28"/>
           <w:szCs w:val="28"/>
         </w:rPr>
-        <w:t>Thnk</w:t>
-      </w:r>
-      <w:proofErr w:type="spellEnd"/>
-      <w:r>
-        <w:rPr>
-          <w:rFonts w:ascii="Times New Roman" w:hAnsi="Times New Roman" w:cs="Times New Roman"/>
-          <w:b/>
-          <w:bCs/>
-          <w:i/>
-          <w:iCs/>
-          <w:sz w:val="28"/>
-          <w:szCs w:val="28"/>
-        </w:rPr>
-        <w:t xml:space="preserve"> you for your business</w:t>
+        <w:t>Thnk you for your business</w:t>
       </w:r>
       <w:r>
         <w:rPr>
@@ -1607,55 +1509,7 @@
                                 <w:rFonts w:ascii="Times New Roman" w:hAnsi="Times New Roman" w:cs="Times New Roman"/>
                                 <w:color w:val="auto"/>
                               </w:rPr>
-                              <w:t xml:space="preserve">76, </w:t>
-                            </w:r>
-                            <w:proofErr w:type="spellStart"/>
-                            <w:r>
-                              <w:rPr>
-                                <w:rFonts w:ascii="Times New Roman" w:hAnsi="Times New Roman" w:cs="Times New Roman"/>
-                                <w:color w:val="auto"/>
-                              </w:rPr>
-                              <w:t>Ulavatti</w:t>
-                            </w:r>
-                            <w:proofErr w:type="spellEnd"/>
-                            <w:r>
-                              <w:rPr>
-                                <w:rFonts w:ascii="Times New Roman" w:hAnsi="Times New Roman" w:cs="Times New Roman"/>
-                                <w:color w:val="auto"/>
-                              </w:rPr>
-                              <w:t xml:space="preserve"> Post, </w:t>
-                            </w:r>
-                            <w:proofErr w:type="spellStart"/>
-                            <w:r>
-                              <w:rPr>
-                                <w:rFonts w:ascii="Times New Roman" w:hAnsi="Times New Roman" w:cs="Times New Roman"/>
-                                <w:color w:val="auto"/>
-                              </w:rPr>
-                              <w:t>Hagari</w:t>
-                            </w:r>
-                            <w:proofErr w:type="spellEnd"/>
-                            <w:r>
-                              <w:rPr>
-                                <w:rFonts w:ascii="Times New Roman" w:hAnsi="Times New Roman" w:cs="Times New Roman"/>
-                                <w:color w:val="auto"/>
-                              </w:rPr>
-                              <w:t xml:space="preserve"> </w:t>
-                            </w:r>
-                            <w:proofErr w:type="spellStart"/>
-                            <w:r>
-                              <w:rPr>
-                                <w:rFonts w:ascii="Times New Roman" w:hAnsi="Times New Roman" w:cs="Times New Roman"/>
-                                <w:color w:val="auto"/>
-                              </w:rPr>
-                              <w:t>Bommana</w:t>
-                            </w:r>
-                            <w:proofErr w:type="spellEnd"/>
-                            <w:r>
-                              <w:rPr>
-                                <w:rFonts w:ascii="Times New Roman" w:hAnsi="Times New Roman" w:cs="Times New Roman"/>
-                                <w:color w:val="auto"/>
-                              </w:rPr>
-                              <w:t xml:space="preserve"> Halli, Bellary - 583212 | + (91) 7892-999-508 | + (91) 9164-97-6367 helpline@hometute.com | </w:t>
+                              <w:t xml:space="preserve">76, Ulavatti Post, Hagari Bommana Halli, Bellary - 583212 | + (91) 7892-999-508 | + (91) 9164-97-6367 helpline@hometute.com | </w:t>
                             </w:r>
                             <w:r>
                               <w:rPr>
@@ -1744,55 +1598,7 @@
                           <w:rFonts w:ascii="Times New Roman" w:hAnsi="Times New Roman" w:cs="Times New Roman"/>
                           <w:color w:val="auto"/>
                         </w:rPr>
-                        <w:t xml:space="preserve">76, </w:t>
-                      </w:r>
-                      <w:proofErr w:type="spellStart"/>
-                      <w:r>
-                        <w:rPr>
-                          <w:rFonts w:ascii="Times New Roman" w:hAnsi="Times New Roman" w:cs="Times New Roman"/>
-                          <w:color w:val="auto"/>
-                        </w:rPr>
-                        <w:t>Ulavatti</w:t>
-                      </w:r>
-                      <w:proofErr w:type="spellEnd"/>
-                      <w:r>
-                        <w:rPr>
-                          <w:rFonts w:ascii="Times New Roman" w:hAnsi="Times New Roman" w:cs="Times New Roman"/>
-                          <w:color w:val="auto"/>
-                        </w:rPr>
-                        <w:t xml:space="preserve"> Post, </w:t>
-                      </w:r>
-                      <w:proofErr w:type="spellStart"/>
-                      <w:r>
-                        <w:rPr>
-                          <w:rFonts w:ascii="Times New Roman" w:hAnsi="Times New Roman" w:cs="Times New Roman"/>
-                          <w:color w:val="auto"/>
-                        </w:rPr>
-                        <w:t>Hagari</w:t>
-                      </w:r>
-                      <w:proofErr w:type="spellEnd"/>
-                      <w:r>
-                        <w:rPr>
-                          <w:rFonts w:ascii="Times New Roman" w:hAnsi="Times New Roman" w:cs="Times New Roman"/>
-                          <w:color w:val="auto"/>
-                        </w:rPr>
-                        <w:t xml:space="preserve"> </w:t>
-                      </w:r>
-                      <w:proofErr w:type="spellStart"/>
-                      <w:r>
-                        <w:rPr>
-                          <w:rFonts w:ascii="Times New Roman" w:hAnsi="Times New Roman" w:cs="Times New Roman"/>
-                          <w:color w:val="auto"/>
-                        </w:rPr>
-                        <w:t>Bommana</w:t>
-                      </w:r>
-                      <w:proofErr w:type="spellEnd"/>
-                      <w:r>
-                        <w:rPr>
-                          <w:rFonts w:ascii="Times New Roman" w:hAnsi="Times New Roman" w:cs="Times New Roman"/>
-                          <w:color w:val="auto"/>
-                        </w:rPr>
-                        <w:t xml:space="preserve"> Halli, Bellary - 583212 | + (91) 7892-999-508 | + (91) 9164-97-6367 helpline@hometute.com | </w:t>
+                        <w:t xml:space="preserve">76, Ulavatti Post, Hagari Bommana Halli, Bellary - 583212 | + (91) 7892-999-508 | + (91) 9164-97-6367 helpline@hometute.com | </w:t>
                       </w:r>
                       <w:r>
                         <w:rPr>
@@ -1852,8 +1658,8 @@
       </w:r>
     </w:p>
     <w:sectPr>
-      <w:headerReference w:type="default" r:id="rId11"/>
-      <w:footerReference w:type="first" r:id="rId12"/>
+      <w:headerReference w:type="default" r:id="rId13"/>
+      <w:footerReference w:type="first" r:id="rId14"/>
       <w:pgSz w:w="11906" w:h="16838" w:code="9"/>
       <w:pgMar w:top="2275" w:right="1440" w:bottom="2520" w:left="1440" w:header="720" w:footer="864" w:gutter="0"/>
       <w:cols w:space="720"/>
@@ -29169,6 +28975,10 @@
 </file>
 
 <file path=customXml/item1.xml><?xml version="1.0" encoding="utf-8"?>
+<b:Sources xmlns:b="http://schemas.openxmlformats.org/officeDocument/2006/bibliography" xmlns="http://schemas.openxmlformats.org/officeDocument/2006/bibliography" SelectedStyle="\APASixthEditionOfficeOnline.xsl" StyleName="APA" Version="6"/>
+</file>
+
+<file path=customXml/item2.xml><?xml version="1.0" encoding="utf-8"?>
 <p:properties xmlns:p="http://schemas.microsoft.com/office/2006/metadata/properties" xmlns:xsi="http://www.w3.org/2001/XMLSchema-instance" xmlns:pc="http://schemas.microsoft.com/office/infopath/2007/PartnerControls">
   <documentManagement>
     <MediaServiceKeyPoints xmlns="71af3243-3dd4-4a8d-8c0d-dd76da1f02a5" xsi:nil="true"/>
@@ -29176,20 +28986,7 @@
 </p:properties>
 </file>
 
-<file path=customXml/item2.xml><?xml version="1.0" encoding="utf-8"?>
-<b:Sources xmlns:b="http://schemas.openxmlformats.org/officeDocument/2006/bibliography" xmlns="http://schemas.openxmlformats.org/officeDocument/2006/bibliography" SelectedStyle="\APASixthEditionOfficeOnline.xsl" StyleName="APA" Version="6"/>
-</file>
-
 <file path=customXml/item3.xml><?xml version="1.0" encoding="utf-8"?>
-<?mso-contentType ?>
-<FormTemplates xmlns="http://schemas.microsoft.com/sharepoint/v3/contenttype/forms">
-  <Display>DocumentLibraryForm</Display>
-  <Edit>DocumentLibraryForm</Edit>
-  <New>DocumentLibraryForm</New>
-</FormTemplates>
-</file>
-
-<file path=customXml/item4.xml><?xml version="1.0" encoding="utf-8"?>
 <ct:contentTypeSchema xmlns:ct="http://schemas.microsoft.com/office/2006/metadata/contentType" xmlns:ma="http://schemas.microsoft.com/office/2006/metadata/properties/metaAttributes" ct:_="" ma:_="" ma:contentTypeName="Document" ma:contentTypeID="0x01010079F111ED35F8CC479449609E8A0923A6" ma:contentTypeVersion="11" ma:contentTypeDescription="Create a new document." ma:contentTypeScope="" ma:versionID="1c2eb7a32e66fb6e4260f3771546a5e2">
   <xsd:schema xmlns:xsd="http://www.w3.org/2001/XMLSchema" xmlns:xs="http://www.w3.org/2001/XMLSchema" xmlns:p="http://schemas.microsoft.com/office/2006/metadata/properties" xmlns:ns2="71af3243-3dd4-4a8d-8c0d-dd76da1f02a5" xmlns:ns3="16c05727-aa75-4e4a-9b5f-8a80a1165891" targetNamespace="http://schemas.microsoft.com/office/2006/metadata/properties" ma:root="true" ma:fieldsID="04e1f6479c48b08974ba73b5ca973489" ns2:_="" ns3:_="">
     <xsd:import namespace="71af3243-3dd4-4a8d-8c0d-dd76da1f02a5"/>
@@ -29400,7 +29197,24 @@
 </ct:contentTypeSchema>
 </file>
 
+<file path=customXml/item4.xml><?xml version="1.0" encoding="utf-8"?>
+<?mso-contentType ?>
+<FormTemplates xmlns="http://schemas.microsoft.com/sharepoint/v3/contenttype/forms">
+  <Display>DocumentLibraryForm</Display>
+  <Edit>DocumentLibraryForm</Edit>
+  <New>DocumentLibraryForm</New>
+</FormTemplates>
+</file>
+
 <file path=customXml/itemProps1.xml><?xml version="1.0" encoding="utf-8"?>
+<ds:datastoreItem xmlns:ds="http://schemas.openxmlformats.org/officeDocument/2006/customXml" ds:itemID="{C255D9A0-9843-44B8-8ECC-0EECAEE16964}">
+  <ds:schemaRefs>
+    <ds:schemaRef ds:uri="http://schemas.openxmlformats.org/officeDocument/2006/bibliography"/>
+  </ds:schemaRefs>
+</ds:datastoreItem>
+</file>
+
+<file path=customXml/itemProps2.xml><?xml version="1.0" encoding="utf-8"?>
 <ds:datastoreItem xmlns:ds="http://schemas.openxmlformats.org/officeDocument/2006/customXml" ds:itemID="{926804AB-7CC7-4EDB-98C4-7F4CF232EFC9}">
   <ds:schemaRefs>
     <ds:schemaRef ds:uri="http://schemas.microsoft.com/office/2006/metadata/properties"/>
@@ -29410,23 +29224,7 @@
 </ds:datastoreItem>
 </file>
 
-<file path=customXml/itemProps2.xml><?xml version="1.0" encoding="utf-8"?>
-<ds:datastoreItem xmlns:ds="http://schemas.openxmlformats.org/officeDocument/2006/customXml" ds:itemID="{C255D9A0-9843-44B8-8ECC-0EECAEE16964}">
-  <ds:schemaRefs>
-    <ds:schemaRef ds:uri="http://schemas.openxmlformats.org/officeDocument/2006/bibliography"/>
-  </ds:schemaRefs>
-</ds:datastoreItem>
-</file>
-
 <file path=customXml/itemProps3.xml><?xml version="1.0" encoding="utf-8"?>
-<ds:datastoreItem xmlns:ds="http://schemas.openxmlformats.org/officeDocument/2006/customXml" ds:itemID="{66D75825-3800-4099-9259-D366CC09AB66}">
-  <ds:schemaRefs>
-    <ds:schemaRef ds:uri="http://schemas.microsoft.com/sharepoint/v3/contenttype/forms"/>
-  </ds:schemaRefs>
-</ds:datastoreItem>
-</file>
-
-<file path=customXml/itemProps4.xml><?xml version="1.0" encoding="utf-8"?>
 <ds:datastoreItem xmlns:ds="http://schemas.openxmlformats.org/officeDocument/2006/customXml" ds:itemID="{8A8E1F3D-D641-4505-8D47-02BDC78B6932}">
   <ds:schemaRefs>
     <ds:schemaRef ds:uri="http://schemas.microsoft.com/office/2006/metadata/contentType"/>
@@ -29443,4 +29241,12 @@
     <ds:schemaRef ds:uri="http://schemas.microsoft.com/internal/obd"/>
   </ds:schemaRefs>
 </ds:datastoreItem>
+</file>
+
+<file path=customXml/itemProps4.xml><?xml version="1.0" encoding="utf-8"?>
+<ds:datastoreItem xmlns:ds="http://schemas.openxmlformats.org/officeDocument/2006/customXml" ds:itemID="{66D75825-3800-4099-9259-D366CC09AB66}">
+  <ds:schemaRefs>
+    <ds:schemaRef ds:uri="http://schemas.microsoft.com/sharepoint/v3/contenttype/forms"/>
+  </ds:schemaRefs>
+</ds:datastoreItem>
 </file>
</xml_diff>